<commit_message>
Update the project Word
</commit_message>
<xml_diff>
--- a/Project Details.docx
+++ b/Project Details.docx
@@ -209,6 +209,7 @@
                                           <w:szCs w:val="96"/>
                                         </w:rPr>
                                       </w:pPr>
+                                      <w:proofErr w:type="spellStart"/>
                                       <w:r>
                                         <w:rPr>
                                           <w:rFonts w:hint="cs"/>
@@ -216,8 +217,29 @@
                                           <w:sz w:val="96"/>
                                           <w:szCs w:val="96"/>
                                         </w:rPr>
-                                        <w:t>Itay Getahun</w:t>
+                                        <w:t>Itay</w:t>
                                       </w:r>
+                                      <w:proofErr w:type="spellEnd"/>
+                                      <w:r>
+                                        <w:rPr>
+                                          <w:rFonts w:hint="cs"/>
+                                          <w:color w:val="FFFFFF" w:themeColor="background1"/>
+                                          <w:sz w:val="96"/>
+                                          <w:szCs w:val="96"/>
+                                        </w:rPr>
+                                        <w:t xml:space="preserve"> </w:t>
+                                      </w:r>
+                                      <w:proofErr w:type="spellStart"/>
+                                      <w:r>
+                                        <w:rPr>
+                                          <w:rFonts w:hint="cs"/>
+                                          <w:color w:val="FFFFFF" w:themeColor="background1"/>
+                                          <w:sz w:val="96"/>
+                                          <w:szCs w:val="96"/>
+                                        </w:rPr>
+                                        <w:t>Getahun</w:t>
+                                      </w:r>
+                                      <w:proofErr w:type="spellEnd"/>
                                     </w:p>
                                   </w:sdtContent>
                                 </w:sdt>
@@ -420,6 +442,7 @@
                                     <w:szCs w:val="96"/>
                                   </w:rPr>
                                 </w:pPr>
+                                <w:proofErr w:type="spellStart"/>
                                 <w:r>
                                   <w:rPr>
                                     <w:rFonts w:hint="cs"/>
@@ -427,8 +450,29 @@
                                     <w:sz w:val="96"/>
                                     <w:szCs w:val="96"/>
                                   </w:rPr>
-                                  <w:t>Itay Getahun</w:t>
+                                  <w:t>Itay</w:t>
                                 </w:r>
+                                <w:proofErr w:type="spellEnd"/>
+                                <w:r>
+                                  <w:rPr>
+                                    <w:rFonts w:hint="cs"/>
+                                    <w:color w:val="FFFFFF" w:themeColor="background1"/>
+                                    <w:sz w:val="96"/>
+                                    <w:szCs w:val="96"/>
+                                  </w:rPr>
+                                  <w:t xml:space="preserve"> </w:t>
+                                </w:r>
+                                <w:proofErr w:type="spellStart"/>
+                                <w:r>
+                                  <w:rPr>
+                                    <w:rFonts w:hint="cs"/>
+                                    <w:color w:val="FFFFFF" w:themeColor="background1"/>
+                                    <w:sz w:val="96"/>
+                                    <w:szCs w:val="96"/>
+                                  </w:rPr>
+                                  <w:t>Getahun</w:t>
+                                </w:r>
+                                <w:proofErr w:type="spellEnd"/>
                               </w:p>
                             </w:sdtContent>
                           </w:sdt>
@@ -831,15 +875,19 @@
       <w:pPr>
         <w:jc w:val="center"/>
         <w:rPr>
-          <w:sz w:val="36"/>
-          <w:szCs w:val="36"/>
-          <w:lang w:val="en-US"/>
-        </w:rPr>
-      </w:pPr>
-      <w:r>
-        <w:rPr>
-          <w:sz w:val="36"/>
-          <w:szCs w:val="36"/>
+          <w:b/>
+          <w:bCs/>
+          <w:sz w:val="52"/>
+          <w:szCs w:val="52"/>
+          <w:lang w:val="en-US"/>
+        </w:rPr>
+      </w:pPr>
+      <w:r>
+        <w:rPr>
+          <w:b/>
+          <w:bCs/>
+          <w:sz w:val="52"/>
+          <w:szCs w:val="52"/>
           <w:lang w:val="en-US"/>
         </w:rPr>
         <w:lastRenderedPageBreak/>
@@ -849,15 +897,15 @@
     <w:p>
       <w:pPr>
         <w:rPr>
-          <w:sz w:val="36"/>
-          <w:szCs w:val="36"/>
-          <w:lang w:val="en-US"/>
-        </w:rPr>
-      </w:pPr>
-      <w:r>
-        <w:rPr>
-          <w:sz w:val="36"/>
-          <w:szCs w:val="36"/>
+          <w:sz w:val="32"/>
+          <w:szCs w:val="32"/>
+          <w:lang w:val="en-US"/>
+        </w:rPr>
+      </w:pPr>
+      <w:r>
+        <w:rPr>
+          <w:sz w:val="32"/>
+          <w:szCs w:val="32"/>
           <w:lang w:val="en-US"/>
         </w:rPr>
         <w:t>My application has 2 types of users first Costumer and second is Employee and can handle its tasks using MookData class and Logic class.</w:t>
@@ -866,16 +914,16 @@
     <w:p>
       <w:pPr>
         <w:rPr>
-          <w:sz w:val="36"/>
-          <w:szCs w:val="36"/>
+          <w:sz w:val="32"/>
+          <w:szCs w:val="32"/>
           <w:u w:val="single"/>
           <w:lang w:val="en-US"/>
         </w:rPr>
       </w:pPr>
       <w:r>
         <w:rPr>
-          <w:sz w:val="36"/>
-          <w:szCs w:val="36"/>
+          <w:sz w:val="32"/>
+          <w:szCs w:val="32"/>
           <w:u w:val="single"/>
           <w:lang w:val="en-US"/>
         </w:rPr>
@@ -890,23 +938,23 @@
           <w:numId w:val="1"/>
         </w:numPr>
         <w:rPr>
-          <w:sz w:val="36"/>
-          <w:szCs w:val="36"/>
-          <w:lang w:val="en-US"/>
-        </w:rPr>
-      </w:pPr>
-      <w:r>
-        <w:rPr>
-          <w:sz w:val="36"/>
-          <w:szCs w:val="36"/>
+          <w:sz w:val="32"/>
+          <w:szCs w:val="32"/>
+          <w:lang w:val="en-US"/>
+        </w:rPr>
+      </w:pPr>
+      <w:r>
+        <w:rPr>
+          <w:sz w:val="32"/>
+          <w:szCs w:val="32"/>
           <w:lang w:val="en-US"/>
         </w:rPr>
         <w:t xml:space="preserve">Signing up Costumer / </w:t>
       </w:r>
       <w:r>
         <w:rPr>
-          <w:sz w:val="36"/>
-          <w:szCs w:val="36"/>
+          <w:sz w:val="32"/>
+          <w:szCs w:val="32"/>
           <w:lang w:val="en-US"/>
         </w:rPr>
         <w:t>Employee</w:t>
@@ -920,31 +968,31 @@
           <w:numId w:val="1"/>
         </w:numPr>
         <w:rPr>
-          <w:sz w:val="36"/>
-          <w:szCs w:val="36"/>
-          <w:lang w:val="en-US"/>
-        </w:rPr>
-      </w:pPr>
-      <w:r>
-        <w:rPr>
-          <w:sz w:val="36"/>
-          <w:szCs w:val="36"/>
+          <w:sz w:val="32"/>
+          <w:szCs w:val="32"/>
+          <w:lang w:val="en-US"/>
+        </w:rPr>
+      </w:pPr>
+      <w:r>
+        <w:rPr>
+          <w:sz w:val="32"/>
+          <w:szCs w:val="32"/>
           <w:lang w:val="en-US"/>
         </w:rPr>
         <w:t xml:space="preserve">Logging in </w:t>
       </w:r>
       <w:r>
         <w:rPr>
-          <w:sz w:val="36"/>
-          <w:szCs w:val="36"/>
+          <w:sz w:val="32"/>
+          <w:szCs w:val="32"/>
           <w:lang w:val="en-US"/>
         </w:rPr>
         <w:t>into</w:t>
       </w:r>
       <w:r>
         <w:rPr>
-          <w:sz w:val="36"/>
-          <w:szCs w:val="36"/>
+          <w:sz w:val="32"/>
+          <w:szCs w:val="32"/>
           <w:lang w:val="en-US"/>
         </w:rPr>
         <w:t xml:space="preserve"> appropriate page</w:t>
@@ -958,15 +1006,15 @@
           <w:numId w:val="1"/>
         </w:numPr>
         <w:rPr>
-          <w:sz w:val="36"/>
-          <w:szCs w:val="36"/>
-          <w:lang w:val="en-US"/>
-        </w:rPr>
-      </w:pPr>
-      <w:r>
-        <w:rPr>
-          <w:sz w:val="36"/>
-          <w:szCs w:val="36"/>
+          <w:sz w:val="32"/>
+          <w:szCs w:val="32"/>
+          <w:lang w:val="en-US"/>
+        </w:rPr>
+      </w:pPr>
+      <w:r>
+        <w:rPr>
+          <w:sz w:val="32"/>
+          <w:szCs w:val="32"/>
           <w:lang w:val="en-US"/>
         </w:rPr>
         <w:t>Choose library item to see its Fields</w:t>
@@ -980,15 +1028,15 @@
           <w:numId w:val="1"/>
         </w:numPr>
         <w:rPr>
-          <w:sz w:val="36"/>
-          <w:szCs w:val="36"/>
-          <w:lang w:val="en-US"/>
-        </w:rPr>
-      </w:pPr>
-      <w:r>
-        <w:rPr>
-          <w:sz w:val="36"/>
-          <w:szCs w:val="36"/>
+          <w:sz w:val="32"/>
+          <w:szCs w:val="32"/>
+          <w:lang w:val="en-US"/>
+        </w:rPr>
+      </w:pPr>
+      <w:r>
+        <w:rPr>
+          <w:sz w:val="32"/>
+          <w:szCs w:val="32"/>
           <w:lang w:val="en-US"/>
         </w:rPr>
         <w:t>Borrow / Buy /Return specific item</w:t>
@@ -1002,15 +1050,15 @@
           <w:numId w:val="1"/>
         </w:numPr>
         <w:rPr>
-          <w:sz w:val="36"/>
-          <w:szCs w:val="36"/>
-          <w:lang w:val="en-US"/>
-        </w:rPr>
-      </w:pPr>
-      <w:r>
-        <w:rPr>
-          <w:sz w:val="36"/>
-          <w:szCs w:val="36"/>
+          <w:sz w:val="32"/>
+          <w:szCs w:val="32"/>
+          <w:lang w:val="en-US"/>
+        </w:rPr>
+      </w:pPr>
+      <w:r>
+        <w:rPr>
+          <w:sz w:val="32"/>
+          <w:szCs w:val="32"/>
           <w:lang w:val="en-US"/>
         </w:rPr>
         <w:t>Change Password</w:t>
@@ -1024,15 +1072,15 @@
           <w:numId w:val="1"/>
         </w:numPr>
         <w:rPr>
-          <w:sz w:val="36"/>
-          <w:szCs w:val="36"/>
-          <w:lang w:val="en-US"/>
-        </w:rPr>
-      </w:pPr>
-      <w:r>
-        <w:rPr>
-          <w:sz w:val="36"/>
-          <w:szCs w:val="36"/>
+          <w:sz w:val="32"/>
+          <w:szCs w:val="32"/>
+          <w:lang w:val="en-US"/>
+        </w:rPr>
+      </w:pPr>
+      <w:r>
+        <w:rPr>
+          <w:sz w:val="32"/>
+          <w:szCs w:val="32"/>
           <w:lang w:val="en-US"/>
         </w:rPr>
         <w:t>Change user’s details</w:t>
@@ -1042,16 +1090,16 @@
       <w:pPr>
         <w:ind w:left="360"/>
         <w:rPr>
-          <w:sz w:val="36"/>
-          <w:szCs w:val="36"/>
+          <w:sz w:val="32"/>
+          <w:szCs w:val="32"/>
           <w:u w:val="single"/>
           <w:lang w:val="en-US"/>
         </w:rPr>
       </w:pPr>
       <w:r>
         <w:rPr>
-          <w:sz w:val="36"/>
-          <w:szCs w:val="36"/>
+          <w:sz w:val="32"/>
+          <w:szCs w:val="32"/>
           <w:u w:val="single"/>
           <w:lang w:val="en-US"/>
         </w:rPr>
@@ -1059,8 +1107,8 @@
       </w:r>
       <w:r>
         <w:rPr>
-          <w:sz w:val="36"/>
-          <w:szCs w:val="36"/>
+          <w:sz w:val="32"/>
+          <w:szCs w:val="32"/>
           <w:u w:val="single"/>
           <w:lang w:val="en-US"/>
         </w:rPr>
@@ -1068,8 +1116,8 @@
       </w:r>
       <w:r>
         <w:rPr>
-          <w:sz w:val="36"/>
-          <w:szCs w:val="36"/>
+          <w:sz w:val="32"/>
+          <w:szCs w:val="32"/>
           <w:u w:val="single"/>
           <w:lang w:val="en-US"/>
         </w:rPr>
@@ -1077,8 +1125,8 @@
       </w:r>
       <w:r>
         <w:rPr>
-          <w:sz w:val="36"/>
-          <w:szCs w:val="36"/>
+          <w:sz w:val="32"/>
+          <w:szCs w:val="32"/>
           <w:u w:val="single"/>
           <w:lang w:val="en-US"/>
         </w:rPr>
@@ -1093,15 +1141,15 @@
           <w:numId w:val="3"/>
         </w:numPr>
         <w:rPr>
-          <w:sz w:val="36"/>
-          <w:szCs w:val="36"/>
-          <w:lang w:val="en-US"/>
-        </w:rPr>
-      </w:pPr>
-      <w:r>
-        <w:rPr>
-          <w:sz w:val="36"/>
-          <w:szCs w:val="36"/>
+          <w:sz w:val="32"/>
+          <w:szCs w:val="32"/>
+          <w:lang w:val="en-US"/>
+        </w:rPr>
+      </w:pPr>
+      <w:r>
+        <w:rPr>
+          <w:sz w:val="32"/>
+          <w:szCs w:val="32"/>
           <w:lang w:val="en-US"/>
         </w:rPr>
         <w:t>Add library items to the system</w:t>
@@ -1115,15 +1163,15 @@
           <w:numId w:val="2"/>
         </w:numPr>
         <w:rPr>
-          <w:sz w:val="36"/>
-          <w:szCs w:val="36"/>
-          <w:lang w:val="en-US"/>
-        </w:rPr>
-      </w:pPr>
-      <w:r>
-        <w:rPr>
-          <w:sz w:val="36"/>
-          <w:szCs w:val="36"/>
+          <w:sz w:val="32"/>
+          <w:szCs w:val="32"/>
+          <w:lang w:val="en-US"/>
+        </w:rPr>
+      </w:pPr>
+      <w:r>
+        <w:rPr>
+          <w:sz w:val="32"/>
+          <w:szCs w:val="32"/>
           <w:lang w:val="en-US"/>
         </w:rPr>
         <w:t>Change person’s discount or details</w:t>
@@ -1137,15 +1185,15 @@
           <w:numId w:val="2"/>
         </w:numPr>
         <w:rPr>
-          <w:sz w:val="36"/>
-          <w:szCs w:val="36"/>
-          <w:lang w:val="en-US"/>
-        </w:rPr>
-      </w:pPr>
-      <w:r>
-        <w:rPr>
-          <w:sz w:val="36"/>
-          <w:szCs w:val="36"/>
+          <w:sz w:val="32"/>
+          <w:szCs w:val="32"/>
+          <w:lang w:val="en-US"/>
+        </w:rPr>
+      </w:pPr>
+      <w:r>
+        <w:rPr>
+          <w:sz w:val="32"/>
+          <w:szCs w:val="32"/>
           <w:lang w:val="en-US"/>
         </w:rPr>
         <w:t>View all Borrowers / costumer /Employees / all Users</w:t>
@@ -1159,31 +1207,31 @@
           <w:numId w:val="2"/>
         </w:numPr>
         <w:rPr>
-          <w:sz w:val="36"/>
-          <w:szCs w:val="36"/>
-          <w:lang w:val="en-US"/>
-        </w:rPr>
-      </w:pPr>
-      <w:r>
-        <w:rPr>
-          <w:sz w:val="36"/>
-          <w:szCs w:val="36"/>
+          <w:sz w:val="32"/>
+          <w:szCs w:val="32"/>
+          <w:lang w:val="en-US"/>
+        </w:rPr>
+      </w:pPr>
+      <w:r>
+        <w:rPr>
+          <w:sz w:val="32"/>
+          <w:szCs w:val="32"/>
           <w:lang w:val="en-US"/>
         </w:rPr>
         <w:t xml:space="preserve">Delete </w:t>
       </w:r>
       <w:r>
         <w:rPr>
-          <w:sz w:val="36"/>
-          <w:szCs w:val="36"/>
+          <w:sz w:val="32"/>
+          <w:szCs w:val="32"/>
           <w:lang w:val="en-US"/>
         </w:rPr>
         <w:t xml:space="preserve">from the system </w:t>
       </w:r>
       <w:r>
         <w:rPr>
-          <w:sz w:val="36"/>
-          <w:szCs w:val="36"/>
+          <w:sz w:val="32"/>
+          <w:szCs w:val="32"/>
           <w:lang w:val="en-US"/>
         </w:rPr>
         <w:t>User except itself</w:t>
@@ -1197,36 +1245,36 @@
           <w:numId w:val="2"/>
         </w:numPr>
         <w:rPr>
+          <w:sz w:val="32"/>
+          <w:szCs w:val="32"/>
+          <w:lang w:val="en-US"/>
+        </w:rPr>
+      </w:pPr>
+      <w:r>
+        <w:rPr>
+          <w:sz w:val="32"/>
+          <w:szCs w:val="32"/>
+          <w:lang w:val="en-US"/>
+        </w:rPr>
+        <w:t>Delete Book from the system</w:t>
+      </w:r>
+    </w:p>
+    <w:p>
+      <w:pPr>
+        <w:rPr>
           <w:sz w:val="36"/>
           <w:szCs w:val="36"/>
           <w:lang w:val="en-US"/>
         </w:rPr>
       </w:pPr>
-      <w:r>
+    </w:p>
+    <w:p>
+      <w:pPr>
         <w:rPr>
           <w:sz w:val="36"/>
           <w:szCs w:val="36"/>
           <w:lang w:val="en-US"/>
         </w:rPr>
-        <w:t>Delete Book from the system</w:t>
-      </w:r>
-    </w:p>
-    <w:p>
-      <w:pPr>
-        <w:rPr>
-          <w:sz w:val="36"/>
-          <w:szCs w:val="36"/>
-          <w:lang w:val="en-US"/>
-        </w:rPr>
-      </w:pPr>
-    </w:p>
-    <w:p>
-      <w:pPr>
-        <w:rPr>
-          <w:sz w:val="36"/>
-          <w:szCs w:val="36"/>
-          <w:lang w:val="en-US"/>
-        </w:rPr>
       </w:pPr>
       <w:r>
         <w:rPr>
@@ -1234,6 +1282,7 @@
           <w:rtl/>
           <w:lang w:val="en-US"/>
         </w:rPr>
+        <w:lastRenderedPageBreak/>
         <mc:AlternateContent>
           <mc:Choice Requires="wps">
             <w:drawing>
@@ -2682,7 +2731,25 @@
                                 <w:szCs w:val="32"/>
                                 <w:lang w:val="en-US"/>
                               </w:rPr>
-                              <w:t xml:space="preserve">Where you chose </w:t>
+                              <w:t xml:space="preserve">Where you </w:t>
+                            </w:r>
+                            <w:proofErr w:type="spellStart"/>
+                            <w:r>
+                              <w:rPr>
+                                <w:sz w:val="32"/>
+                                <w:szCs w:val="32"/>
+                                <w:lang w:val="en-US"/>
+                              </w:rPr>
+                              <w:t>chose</w:t>
+                            </w:r>
+                            <w:proofErr w:type="spellEnd"/>
+                            <w:r>
+                              <w:rPr>
+                                <w:sz w:val="32"/>
+                                <w:szCs w:val="32"/>
+                                <w:lang w:val="en-US"/>
+                              </w:rPr>
+                              <w:t xml:space="preserve"> </w:t>
                             </w:r>
                             <w:r>
                               <w:rPr>
@@ -2909,7 +2976,25 @@
                           <w:szCs w:val="32"/>
                           <w:lang w:val="en-US"/>
                         </w:rPr>
-                        <w:t xml:space="preserve">Where you chose </w:t>
+                        <w:t xml:space="preserve">Where you </w:t>
+                      </w:r>
+                      <w:proofErr w:type="spellStart"/>
+                      <w:r>
+                        <w:rPr>
+                          <w:sz w:val="32"/>
+                          <w:szCs w:val="32"/>
+                          <w:lang w:val="en-US"/>
+                        </w:rPr>
+                        <w:t>chose</w:t>
+                      </w:r>
+                      <w:proofErr w:type="spellEnd"/>
+                      <w:r>
+                        <w:rPr>
+                          <w:sz w:val="32"/>
+                          <w:szCs w:val="32"/>
+                          <w:lang w:val="en-US"/>
+                        </w:rPr>
+                        <w:t xml:space="preserve"> </w:t>
                       </w:r>
                       <w:r>
                         <w:rPr>
@@ -6545,16 +6630,16 @@
     <w:p>
       <w:pPr>
         <w:rPr>
-          <w:sz w:val="36"/>
-          <w:szCs w:val="36"/>
+          <w:sz w:val="32"/>
+          <w:szCs w:val="32"/>
           <w:u w:val="single"/>
           <w:lang w:val="en-US"/>
         </w:rPr>
       </w:pPr>
       <w:r>
         <w:rPr>
-          <w:sz w:val="36"/>
-          <w:szCs w:val="36"/>
+          <w:sz w:val="32"/>
+          <w:szCs w:val="32"/>
           <w:u w:val="single"/>
           <w:lang w:val="en-US"/>
         </w:rPr>
@@ -6569,18 +6654,34 @@
           <w:numId w:val="1"/>
         </w:numPr>
         <w:rPr>
-          <w:sz w:val="36"/>
-          <w:szCs w:val="36"/>
-          <w:lang w:val="en-US"/>
-        </w:rPr>
-      </w:pPr>
-      <w:r>
-        <w:rPr>
-          <w:sz w:val="36"/>
-          <w:szCs w:val="36"/>
-          <w:lang w:val="en-US"/>
-        </w:rPr>
-        <w:t>Billing system</w:t>
+          <w:sz w:val="32"/>
+          <w:szCs w:val="32"/>
+          <w:lang w:val="en-US"/>
+        </w:rPr>
+      </w:pPr>
+      <w:r>
+        <w:rPr>
+          <w:sz w:val="32"/>
+          <w:szCs w:val="32"/>
+          <w:lang w:val="en-US"/>
+        </w:rPr>
+        <w:t xml:space="preserve">Billing </w:t>
+      </w:r>
+      <w:r>
+        <w:rPr>
+          <w:sz w:val="32"/>
+          <w:szCs w:val="32"/>
+          <w:lang w:val="en-US"/>
+        </w:rPr>
+        <w:t xml:space="preserve">system and </w:t>
+      </w:r>
+      <w:r>
+        <w:rPr>
+          <w:sz w:val="32"/>
+          <w:szCs w:val="32"/>
+          <w:lang w:val="en-US"/>
+        </w:rPr>
+        <w:t>implementation of discount</w:t>
       </w:r>
     </w:p>
     <w:p>
@@ -6591,47 +6692,47 @@
           <w:numId w:val="1"/>
         </w:numPr>
         <w:rPr>
-          <w:sz w:val="36"/>
-          <w:szCs w:val="36"/>
-          <w:lang w:val="en-US"/>
-        </w:rPr>
-      </w:pPr>
-      <w:r>
-        <w:rPr>
-          <w:sz w:val="36"/>
-          <w:szCs w:val="36"/>
+          <w:sz w:val="32"/>
+          <w:szCs w:val="32"/>
+          <w:lang w:val="en-US"/>
+        </w:rPr>
+      </w:pPr>
+      <w:r>
+        <w:rPr>
+          <w:sz w:val="32"/>
+          <w:szCs w:val="32"/>
           <w:lang w:val="en-US"/>
         </w:rPr>
         <w:t xml:space="preserve">Adding more </w:t>
       </w:r>
       <w:r>
         <w:rPr>
-          <w:sz w:val="36"/>
-          <w:szCs w:val="36"/>
+          <w:sz w:val="32"/>
+          <w:szCs w:val="32"/>
           <w:lang w:val="en-US"/>
         </w:rPr>
         <w:t>verified</w:t>
       </w:r>
       <w:r>
         <w:rPr>
-          <w:sz w:val="36"/>
-          <w:szCs w:val="36"/>
+          <w:sz w:val="32"/>
+          <w:szCs w:val="32"/>
           <w:lang w:val="en-US"/>
         </w:rPr>
         <w:t xml:space="preserve"> code</w:t>
       </w:r>
       <w:r>
         <w:rPr>
-          <w:sz w:val="36"/>
-          <w:szCs w:val="36"/>
+          <w:sz w:val="32"/>
+          <w:szCs w:val="32"/>
           <w:lang w:val="en-US"/>
         </w:rPr>
         <w:t>s</w:t>
       </w:r>
       <w:r>
         <w:rPr>
-          <w:sz w:val="36"/>
-          <w:szCs w:val="36"/>
+          <w:sz w:val="32"/>
+          <w:szCs w:val="32"/>
           <w:lang w:val="en-US"/>
         </w:rPr>
         <w:t xml:space="preserve"> to publisher and countries</w:t>
@@ -6645,18 +6746,18 @@
           <w:numId w:val="1"/>
         </w:numPr>
         <w:rPr>
-          <w:sz w:val="36"/>
-          <w:szCs w:val="36"/>
-          <w:lang w:val="en-US"/>
-        </w:rPr>
-      </w:pPr>
-      <w:r>
-        <w:rPr>
-          <w:sz w:val="36"/>
-          <w:szCs w:val="36"/>
-          <w:lang w:val="en-US"/>
-        </w:rPr>
-        <w:t>Choose library item to see its Fields</w:t>
+          <w:sz w:val="32"/>
+          <w:szCs w:val="32"/>
+          <w:lang w:val="en-US"/>
+        </w:rPr>
+      </w:pPr>
+      <w:r>
+        <w:rPr>
+          <w:sz w:val="32"/>
+          <w:szCs w:val="32"/>
+          <w:lang w:val="en-US"/>
+        </w:rPr>
+        <w:t>Search by name of users or library items</w:t>
       </w:r>
     </w:p>
     <w:p>
@@ -6667,18 +6768,82 @@
           <w:numId w:val="1"/>
         </w:numPr>
         <w:rPr>
-          <w:sz w:val="36"/>
-          <w:szCs w:val="36"/>
-          <w:lang w:val="en-US"/>
-        </w:rPr>
-      </w:pPr>
-      <w:r>
-        <w:rPr>
-          <w:sz w:val="36"/>
-          <w:szCs w:val="36"/>
-          <w:lang w:val="en-US"/>
-        </w:rPr>
-        <w:t>Borrow / Buy /Return specific item</w:t>
+          <w:sz w:val="32"/>
+          <w:szCs w:val="32"/>
+          <w:lang w:val="en-US"/>
+        </w:rPr>
+      </w:pPr>
+      <w:r>
+        <w:rPr>
+          <w:sz w:val="32"/>
+          <w:szCs w:val="32"/>
+          <w:lang w:val="en-US"/>
+        </w:rPr>
+        <w:t>Add more profiles</w:t>
+      </w:r>
+      <w:r>
+        <w:rPr>
+          <w:sz w:val="32"/>
+          <w:szCs w:val="32"/>
+          <w:lang w:val="en-US"/>
+        </w:rPr>
+        <w:t xml:space="preserve"> of user</w:t>
+      </w:r>
+      <w:r>
+        <w:rPr>
+          <w:sz w:val="32"/>
+          <w:szCs w:val="32"/>
+          <w:lang w:val="en-US"/>
+        </w:rPr>
+        <w:t xml:space="preserve"> </w:t>
+      </w:r>
+      <w:r>
+        <w:rPr>
+          <w:sz w:val="32"/>
+          <w:szCs w:val="32"/>
+          <w:lang w:val="en-US"/>
+        </w:rPr>
+        <w:t>deriving</w:t>
+      </w:r>
+      <w:r>
+        <w:rPr>
+          <w:sz w:val="32"/>
+          <w:szCs w:val="32"/>
+          <w:lang w:val="en-US"/>
+        </w:rPr>
+        <w:t xml:space="preserve"> from</w:t>
+      </w:r>
+      <w:r>
+        <w:rPr>
+          <w:sz w:val="32"/>
+          <w:szCs w:val="32"/>
+          <w:lang w:val="en-US"/>
+        </w:rPr>
+        <w:t xml:space="preserve"> </w:t>
+      </w:r>
+      <w:r>
+        <w:rPr>
+          <w:sz w:val="32"/>
+          <w:szCs w:val="32"/>
+          <w:lang w:val="en-US"/>
+        </w:rPr>
+        <w:t>costumer’s</w:t>
+      </w:r>
+      <w:r>
+        <w:rPr>
+          <w:sz w:val="32"/>
+          <w:szCs w:val="32"/>
+          <w:lang w:val="en-US"/>
+        </w:rPr>
+        <w:t xml:space="preserve"> </w:t>
+      </w:r>
+      <w:r>
+        <w:rPr>
+          <w:sz w:val="32"/>
+          <w:szCs w:val="32"/>
+          <w:lang w:val="en-US"/>
+        </w:rPr>
+        <w:t>functionality</w:t>
       </w:r>
     </w:p>
     <w:p>
@@ -6689,82 +6854,187 @@
           <w:numId w:val="1"/>
         </w:numPr>
         <w:rPr>
+          <w:sz w:val="32"/>
+          <w:szCs w:val="32"/>
+          <w:lang w:val="en-US"/>
+        </w:rPr>
+      </w:pPr>
+      <w:r>
+        <w:rPr>
+          <w:sz w:val="32"/>
+          <w:szCs w:val="32"/>
+          <w:lang w:val="en-US"/>
+        </w:rPr>
+        <w:t>A</w:t>
+      </w:r>
+      <w:r>
+        <w:rPr>
+          <w:sz w:val="32"/>
+          <w:szCs w:val="32"/>
+          <w:lang w:val="en-US"/>
+        </w:rPr>
+        <w:t>dd a</w:t>
+      </w:r>
+      <w:r>
+        <w:rPr>
+          <w:sz w:val="32"/>
+          <w:szCs w:val="32"/>
+          <w:lang w:val="en-US"/>
+        </w:rPr>
+        <w:t xml:space="preserve"> data </w:t>
+      </w:r>
+      <w:r>
+        <w:rPr>
+          <w:sz w:val="32"/>
+          <w:szCs w:val="32"/>
+          <w:lang w:val="en-US"/>
+        </w:rPr>
+        <w:t xml:space="preserve">track </w:t>
+      </w:r>
+      <w:r>
+        <w:rPr>
+          <w:sz w:val="32"/>
+          <w:szCs w:val="32"/>
+          <w:lang w:val="en-US"/>
+        </w:rPr>
+        <w:t xml:space="preserve">of </w:t>
+      </w:r>
+      <w:r>
+        <w:rPr>
+          <w:sz w:val="32"/>
+          <w:szCs w:val="32"/>
+          <w:lang w:val="en-US"/>
+        </w:rPr>
+        <w:t>all</w:t>
+      </w:r>
+      <w:r>
+        <w:rPr>
+          <w:sz w:val="32"/>
+          <w:szCs w:val="32"/>
+          <w:lang w:val="en-US"/>
+        </w:rPr>
+        <w:t xml:space="preserve"> transaction</w:t>
+      </w:r>
+      <w:r>
+        <w:rPr>
+          <w:sz w:val="32"/>
+          <w:szCs w:val="32"/>
+          <w:lang w:val="en-US"/>
+        </w:rPr>
+        <w:t xml:space="preserve"> which made.</w:t>
+      </w:r>
+    </w:p>
+    <w:p>
+      <w:pPr>
+        <w:rPr>
           <w:sz w:val="36"/>
           <w:szCs w:val="36"/>
           <w:lang w:val="en-US"/>
         </w:rPr>
       </w:pPr>
-      <w:r>
+    </w:p>
+    <w:p>
+      <w:pPr>
         <w:rPr>
           <w:sz w:val="36"/>
           <w:szCs w:val="36"/>
           <w:lang w:val="en-US"/>
         </w:rPr>
-        <w:t>Add more profiles</w:t>
-      </w:r>
-      <w:r>
+      </w:pPr>
+    </w:p>
+    <w:p>
+      <w:pPr>
         <w:rPr>
           <w:sz w:val="36"/>
           <w:szCs w:val="36"/>
           <w:lang w:val="en-US"/>
         </w:rPr>
-        <w:t xml:space="preserve"> of user</w:t>
-      </w:r>
-      <w:r>
+      </w:pPr>
+    </w:p>
+    <w:p>
+      <w:pPr>
         <w:rPr>
           <w:sz w:val="36"/>
           <w:szCs w:val="36"/>
           <w:lang w:val="en-US"/>
         </w:rPr>
-        <w:t xml:space="preserve"> </w:t>
-      </w:r>
-      <w:r>
+      </w:pPr>
+    </w:p>
+    <w:p>
+      <w:pPr>
         <w:rPr>
           <w:sz w:val="36"/>
           <w:szCs w:val="36"/>
           <w:lang w:val="en-US"/>
         </w:rPr>
-        <w:t>deriving</w:t>
-      </w:r>
-      <w:r>
+      </w:pPr>
+    </w:p>
+    <w:p>
+      <w:pPr>
         <w:rPr>
           <w:sz w:val="36"/>
           <w:szCs w:val="36"/>
           <w:lang w:val="en-US"/>
         </w:rPr>
-        <w:t xml:space="preserve"> from</w:t>
-      </w:r>
-      <w:r>
-        <w:rPr>
-          <w:sz w:val="36"/>
-          <w:szCs w:val="36"/>
-          <w:lang w:val="en-US"/>
-        </w:rPr>
-        <w:t xml:space="preserve"> </w:t>
-      </w:r>
-      <w:r>
-        <w:rPr>
-          <w:sz w:val="36"/>
-          <w:szCs w:val="36"/>
-          <w:lang w:val="en-US"/>
-        </w:rPr>
-        <w:t>costumer’s</w:t>
-      </w:r>
-      <w:r>
-        <w:rPr>
-          <w:sz w:val="36"/>
-          <w:szCs w:val="36"/>
-          <w:lang w:val="en-US"/>
-        </w:rPr>
-        <w:t xml:space="preserve"> </w:t>
-      </w:r>
-      <w:r>
-        <w:rPr>
-          <w:sz w:val="36"/>
-          <w:szCs w:val="36"/>
-          <w:lang w:val="en-US"/>
-        </w:rPr>
-        <w:t>functionality</w:t>
+      </w:pPr>
+    </w:p>
+    <w:p>
+      <w:pPr>
+        <w:jc w:val="center"/>
+        <w:rPr>
+          <w:b/>
+          <w:bCs/>
+          <w:sz w:val="52"/>
+          <w:szCs w:val="52"/>
+          <w:lang w:val="en-US"/>
+        </w:rPr>
+      </w:pPr>
+      <w:r>
+        <w:rPr>
+          <w:b/>
+          <w:bCs/>
+          <w:sz w:val="52"/>
+          <w:szCs w:val="52"/>
+          <w:lang w:val="en-US"/>
+        </w:rPr>
+        <w:lastRenderedPageBreak/>
+        <w:t>Summer</w:t>
+      </w:r>
+      <w:r>
+        <w:rPr>
+          <w:b/>
+          <w:bCs/>
+          <w:sz w:val="52"/>
+          <w:szCs w:val="52"/>
+          <w:lang w:val="en-US"/>
+        </w:rPr>
+        <w:t>y</w:t>
+      </w:r>
+    </w:p>
+    <w:p>
+      <w:pPr>
+        <w:jc w:val="both"/>
+        <w:rPr>
+          <w:sz w:val="32"/>
+          <w:szCs w:val="32"/>
+          <w:lang w:val="en-US"/>
+        </w:rPr>
+      </w:pPr>
+      <w:r>
+        <w:rPr>
+          <w:sz w:val="32"/>
+          <w:szCs w:val="32"/>
+          <w:lang w:val="en-US"/>
+        </w:rPr>
+        <w:t xml:space="preserve">I developed 4 projects </w:t>
+      </w:r>
+      <w:r>
+        <w:rPr>
+          <w:sz w:val="32"/>
+          <w:szCs w:val="32"/>
+          <w:lang w:val="en-US"/>
+        </w:rPr>
+        <w:t>for my application</w:t>
       </w:r>
     </w:p>
     <w:p>
@@ -6772,77 +7042,398 @@
         <w:pStyle w:val="ListParagraph"/>
         <w:numPr>
           <w:ilvl w:val="0"/>
-          <w:numId w:val="1"/>
+          <w:numId w:val="4"/>
         </w:numPr>
+        <w:rPr>
+          <w:sz w:val="32"/>
+          <w:szCs w:val="32"/>
+          <w:lang w:val="en-US"/>
+        </w:rPr>
+      </w:pPr>
+      <w:r>
+        <w:rPr>
+          <w:sz w:val="32"/>
+          <w:szCs w:val="32"/>
+          <w:lang w:val="en-US"/>
+        </w:rPr>
+        <w:t>Library model</w:t>
+      </w:r>
+      <w:r>
+        <w:rPr>
+          <w:sz w:val="32"/>
+          <w:szCs w:val="32"/>
+          <w:lang w:val="en-US"/>
+        </w:rPr>
+        <w:br/>
+        <w:t xml:space="preserve">class library for the objects </w:t>
+      </w:r>
+      <w:r>
+        <w:rPr>
+          <w:sz w:val="32"/>
+          <w:szCs w:val="32"/>
+          <w:lang w:val="en-US"/>
+        </w:rPr>
+        <w:t>needed in the library and their behavior</w:t>
+      </w:r>
+      <w:r>
+        <w:rPr>
+          <w:sz w:val="32"/>
+          <w:szCs w:val="32"/>
+          <w:lang w:val="en-US"/>
+        </w:rPr>
+        <w:t>.</w:t>
+      </w:r>
+      <w:r>
+        <w:rPr>
+          <w:sz w:val="32"/>
+          <w:szCs w:val="32"/>
+          <w:lang w:val="en-US"/>
+        </w:rPr>
+        <w:br/>
+      </w:r>
+      <w:r>
+        <w:rPr>
+          <w:sz w:val="32"/>
+          <w:szCs w:val="32"/>
+          <w:lang w:val="en-US"/>
+        </w:rPr>
+        <w:t>T</w:t>
+      </w:r>
+      <w:r>
+        <w:rPr>
+          <w:sz w:val="32"/>
+          <w:szCs w:val="32"/>
+          <w:lang w:val="en-US"/>
+        </w:rPr>
+        <w:t>h</w:t>
+      </w:r>
+      <w:r>
+        <w:rPr>
+          <w:sz w:val="32"/>
+          <w:szCs w:val="32"/>
+          <w:lang w:val="en-US"/>
+        </w:rPr>
+        <w:t>is</w:t>
+      </w:r>
+      <w:r>
+        <w:rPr>
+          <w:sz w:val="32"/>
+          <w:szCs w:val="32"/>
+          <w:lang w:val="en-US"/>
+        </w:rPr>
+        <w:t xml:space="preserve"> class </w:t>
+      </w:r>
+      <w:r>
+        <w:rPr>
+          <w:sz w:val="32"/>
+          <w:szCs w:val="32"/>
+          <w:lang w:val="en-US"/>
+        </w:rPr>
+        <w:t xml:space="preserve">library </w:t>
+      </w:r>
+      <w:r>
+        <w:rPr>
+          <w:sz w:val="32"/>
+          <w:szCs w:val="32"/>
+          <w:lang w:val="en-US"/>
+        </w:rPr>
+        <w:t xml:space="preserve">is dependent and does not work with any </w:t>
+      </w:r>
+      <w:r>
+        <w:rPr>
+          <w:sz w:val="32"/>
+          <w:szCs w:val="32"/>
+          <w:lang w:val="en-US"/>
+        </w:rPr>
+        <w:t>special references DLL’s.</w:t>
+      </w:r>
+    </w:p>
+    <w:p>
+      <w:pPr>
+        <w:pStyle w:val="ListParagraph"/>
+        <w:numPr>
+          <w:ilvl w:val="0"/>
+          <w:numId w:val="4"/>
+        </w:numPr>
+        <w:rPr>
+          <w:sz w:val="32"/>
+          <w:szCs w:val="32"/>
+          <w:lang w:val="en-US"/>
+        </w:rPr>
+      </w:pPr>
+      <w:r>
+        <w:rPr>
+          <w:sz w:val="32"/>
+          <w:szCs w:val="32"/>
+          <w:lang w:val="en-US"/>
+        </w:rPr>
+        <w:t>Logic</w:t>
+      </w:r>
+      <w:r>
+        <w:rPr>
+          <w:sz w:val="32"/>
+          <w:szCs w:val="32"/>
+          <w:lang w:val="en-US"/>
+        </w:rPr>
+        <w:t xml:space="preserve"> and mook Data</w:t>
+      </w:r>
+      <w:r>
+        <w:rPr>
+          <w:sz w:val="32"/>
+          <w:szCs w:val="32"/>
+          <w:lang w:val="en-US"/>
+        </w:rPr>
+        <w:br/>
+        <w:t xml:space="preserve">class library for mook data and its Repository interface and logic object for managing the </w:t>
+      </w:r>
+      <w:proofErr w:type="gramStart"/>
+      <w:r>
+        <w:rPr>
+          <w:sz w:val="32"/>
+          <w:szCs w:val="32"/>
+          <w:lang w:val="en-US"/>
+        </w:rPr>
+        <w:t xml:space="preserve">application </w:t>
+      </w:r>
+      <w:r>
+        <w:rPr>
+          <w:sz w:val="32"/>
+          <w:szCs w:val="32"/>
+          <w:lang w:val="en-US"/>
+        </w:rPr>
+        <w:t>.</w:t>
+      </w:r>
+      <w:proofErr w:type="gramEnd"/>
+      <w:r>
+        <w:rPr>
+          <w:sz w:val="32"/>
+          <w:szCs w:val="32"/>
+          <w:lang w:val="en-US"/>
+        </w:rPr>
+        <w:br/>
+      </w:r>
+      <w:r>
+        <w:rPr>
+          <w:sz w:val="32"/>
+          <w:szCs w:val="32"/>
+          <w:lang w:val="en-US"/>
+        </w:rPr>
+        <w:t>This class library</w:t>
+      </w:r>
+      <w:r>
+        <w:rPr>
+          <w:sz w:val="32"/>
+          <w:szCs w:val="32"/>
+          <w:lang w:val="en-US"/>
+        </w:rPr>
+        <w:t xml:space="preserve"> </w:t>
+      </w:r>
+      <w:r>
+        <w:rPr>
+          <w:sz w:val="32"/>
+          <w:szCs w:val="32"/>
+          <w:lang w:val="en-US"/>
+        </w:rPr>
+        <w:t>work with the library model.</w:t>
+      </w:r>
+    </w:p>
+    <w:p>
+      <w:pPr>
+        <w:pStyle w:val="ListParagraph"/>
+        <w:numPr>
+          <w:ilvl w:val="0"/>
+          <w:numId w:val="4"/>
+        </w:numPr>
+        <w:rPr>
+          <w:sz w:val="32"/>
+          <w:szCs w:val="32"/>
+          <w:lang w:val="en-US"/>
+        </w:rPr>
+      </w:pPr>
+      <w:r>
+        <w:rPr>
+          <w:sz w:val="32"/>
+          <w:szCs w:val="32"/>
+          <w:lang w:val="en-US"/>
+        </w:rPr>
+        <w:t>Library app</w:t>
+      </w:r>
+      <w:r>
+        <w:rPr>
+          <w:sz w:val="32"/>
+          <w:szCs w:val="32"/>
+          <w:lang w:val="en-US"/>
+        </w:rPr>
+        <w:br/>
+        <w:t xml:space="preserve">The UWP project </w:t>
+      </w:r>
+      <w:r>
+        <w:rPr>
+          <w:sz w:val="32"/>
+          <w:szCs w:val="32"/>
+          <w:lang w:val="en-US"/>
+        </w:rPr>
+        <w:t>having variety of UWP pages the user can navigate through</w:t>
+      </w:r>
+      <w:r>
+        <w:rPr>
+          <w:sz w:val="32"/>
+          <w:szCs w:val="32"/>
+          <w:lang w:val="en-US"/>
+        </w:rPr>
+        <w:br/>
+        <w:t xml:space="preserve">This project </w:t>
+      </w:r>
+      <w:r>
+        <w:rPr>
+          <w:sz w:val="32"/>
+          <w:szCs w:val="32"/>
+          <w:lang w:val="en-US"/>
+        </w:rPr>
+        <w:t>familiar with both Model and Logic</w:t>
+      </w:r>
+      <w:r>
+        <w:rPr>
+          <w:sz w:val="32"/>
+          <w:szCs w:val="32"/>
+          <w:lang w:val="en-US"/>
+        </w:rPr>
+        <w:t>.</w:t>
+      </w:r>
+    </w:p>
+    <w:p>
+      <w:pPr>
+        <w:pStyle w:val="ListParagraph"/>
+        <w:numPr>
+          <w:ilvl w:val="0"/>
+          <w:numId w:val="4"/>
+        </w:numPr>
+        <w:rPr>
+          <w:sz w:val="32"/>
+          <w:szCs w:val="32"/>
+          <w:lang w:val="en-US"/>
+        </w:rPr>
+      </w:pPr>
+      <w:r>
+        <w:rPr>
+          <w:sz w:val="32"/>
+          <w:szCs w:val="32"/>
+          <w:lang w:val="en-US"/>
+        </w:rPr>
+        <w:t>Library app Tests</w:t>
+      </w:r>
+      <w:r>
+        <w:rPr>
+          <w:sz w:val="32"/>
+          <w:szCs w:val="32"/>
+          <w:lang w:val="en-US"/>
+        </w:rPr>
+        <w:br/>
+        <w:t xml:space="preserve">I made test methods to the class libraries projects and due to </w:t>
+      </w:r>
+      <w:r>
+        <w:rPr>
+          <w:sz w:val="32"/>
+          <w:szCs w:val="32"/>
+          <w:lang w:val="en-US"/>
+        </w:rPr>
+        <w:t>confusion, I made some methods as integration test (Testing how the Logic class and the Irepository integrate with the mook data class)</w:t>
+      </w:r>
+    </w:p>
+    <w:p>
+      <w:pPr>
+        <w:pStyle w:val="ListParagraph"/>
         <w:rPr>
           <w:sz w:val="36"/>
           <w:szCs w:val="36"/>
           <w:lang w:val="en-US"/>
         </w:rPr>
       </w:pPr>
-      <w:r>
-        <w:rPr>
+    </w:p>
+    <w:p>
+      <w:pPr>
+        <w:pStyle w:val="ListParagraph"/>
+        <w:rPr>
+          <w:b/>
+          <w:bCs/>
           <w:sz w:val="36"/>
           <w:szCs w:val="36"/>
           <w:lang w:val="en-US"/>
         </w:rPr>
-        <w:t>A</w:t>
-      </w:r>
-      <w:r>
-        <w:rPr>
+      </w:pPr>
+      <w:r>
+        <w:rPr>
+          <w:b/>
+          <w:bCs/>
           <w:sz w:val="36"/>
           <w:szCs w:val="36"/>
           <w:lang w:val="en-US"/>
         </w:rPr>
-        <w:t>dd a</w:t>
-      </w:r>
-      <w:r>
-        <w:rPr>
+        <w:t xml:space="preserve">Key </w:t>
+      </w:r>
+      <w:r>
+        <w:rPr>
+          <w:b/>
+          <w:bCs/>
           <w:sz w:val="36"/>
           <w:szCs w:val="36"/>
           <w:lang w:val="en-US"/>
         </w:rPr>
-        <w:t xml:space="preserve"> data </w:t>
-      </w:r>
-      <w:r>
-        <w:rPr>
-          <w:sz w:val="36"/>
-          <w:szCs w:val="36"/>
-          <w:lang w:val="en-US"/>
-        </w:rPr>
-        <w:t xml:space="preserve">track </w:t>
-      </w:r>
-      <w:r>
-        <w:rPr>
-          <w:sz w:val="36"/>
-          <w:szCs w:val="36"/>
-          <w:lang w:val="en-US"/>
-        </w:rPr>
-        <w:t xml:space="preserve">of </w:t>
-      </w:r>
-      <w:r>
-        <w:rPr>
-          <w:sz w:val="36"/>
-          <w:szCs w:val="36"/>
-          <w:lang w:val="en-US"/>
-        </w:rPr>
-        <w:t>all</w:t>
-      </w:r>
-      <w:r>
-        <w:rPr>
-          <w:sz w:val="36"/>
-          <w:szCs w:val="36"/>
-          <w:lang w:val="en-US"/>
-        </w:rPr>
-        <w:t xml:space="preserve"> transaction</w:t>
-      </w:r>
-      <w:r>
-        <w:rPr>
-          <w:sz w:val="36"/>
-          <w:szCs w:val="36"/>
-          <w:lang w:val="en-US"/>
-        </w:rPr>
-        <w:t xml:space="preserve"> which been made.</w:t>
+        <w:t>fixes from the zoom talk:</w:t>
+      </w:r>
+    </w:p>
+    <w:p>
+      <w:pPr>
+        <w:pStyle w:val="ListParagraph"/>
+        <w:rPr>
+          <w:sz w:val="32"/>
+          <w:szCs w:val="32"/>
+          <w:lang w:val="en-US"/>
+        </w:rPr>
+      </w:pPr>
+    </w:p>
+    <w:p>
+      <w:pPr>
+        <w:pStyle w:val="ListParagraph"/>
+        <w:rPr>
+          <w:sz w:val="32"/>
+          <w:szCs w:val="32"/>
+          <w:lang w:val="en-US"/>
+        </w:rPr>
+      </w:pPr>
+      <w:r>
+        <w:rPr>
+          <w:sz w:val="32"/>
+          <w:szCs w:val="32"/>
+          <w:lang w:val="en-US"/>
+        </w:rPr>
+        <w:t>I may split the</w:t>
+      </w:r>
+      <w:r>
+        <w:rPr>
+          <w:sz w:val="32"/>
+          <w:szCs w:val="32"/>
+          <w:lang w:val="en-US"/>
+        </w:rPr>
+        <w:t xml:space="preserve"> library repository class into 2 classes for </w:t>
+      </w:r>
+      <w:proofErr w:type="gramStart"/>
+      <w:r>
+        <w:rPr>
+          <w:sz w:val="32"/>
+          <w:szCs w:val="32"/>
+          <w:lang w:val="en-US"/>
+        </w:rPr>
+        <w:t>Persons</w:t>
+      </w:r>
+      <w:proofErr w:type="gramEnd"/>
+      <w:r>
+        <w:rPr>
+          <w:sz w:val="32"/>
+          <w:szCs w:val="32"/>
+          <w:lang w:val="en-US"/>
+        </w:rPr>
+        <w:t xml:space="preserve"> repository and Library items repository</w:t>
       </w:r>
     </w:p>
     <w:sectPr>
@@ -7305,16 +7896,16 @@
 <file path=word/numbering.xml><?xml version="1.0" encoding="utf-8"?>
 <w:numbering xmlns:wpc="http://schemas.microsoft.com/office/word/2010/wordprocessingCanvas" xmlns:cx="http://schemas.microsoft.com/office/drawing/2014/chartex" xmlns:cx1="http://schemas.microsoft.com/office/drawing/2015/9/8/chartex" xmlns:cx2="http://schemas.microsoft.com/office/drawing/2015/10/21/chartex" xmlns:cx3="http://schemas.microsoft.com/office/drawing/2016/5/9/chartex" xmlns:cx4="http://schemas.microsoft.com/office/drawing/2016/5/10/chartex" xmlns:cx5="http://schemas.microsoft.com/office/drawing/2016/5/11/chartex" xmlns:cx6="http://schemas.microsoft.com/office/drawing/2016/5/12/chartex" xmlns:cx7="http://schemas.microsoft.com/office/drawing/2016/5/13/chartex" xmlns:cx8="http://schemas.microsoft.com/office/drawing/2016/5/14/chartex" xmlns:mc="http://schemas.openxmlformats.org/markup-compatibility/2006" xmlns:aink="http://schemas.microsoft.com/office/drawing/2016/ink" xmlns:am3d="http://schemas.microsoft.com/office/drawing/2017/model3d" xmlns:o="urn:schemas-microsoft-com:office:office" xmlns:oel="http://schemas.microsoft.com/office/2019/extlst" xmlns:r="http://schemas.openxmlformats.org/officeDocument/2006/relationships" xmlns:m="http://schemas.openxmlformats.org/officeDocument/2006/math" xmlns:v="urn:schemas-microsoft-com:vml" xmlns:wp14="http://schemas.microsoft.com/office/word/2010/wordprocessingDrawing" xmlns:wp="http://schemas.openxmlformats.org/drawingml/2006/wordprocessingDrawing" xmlns:w10="urn:schemas-microsoft-com:office:word" xmlns:w="http://schemas.openxmlformats.org/wordprocessingml/2006/main" xmlns:w14="http://schemas.microsoft.com/office/word/2010/wordml" xmlns:w15="http://schemas.microsoft.com/office/word/2012/wordml" xmlns:w16cex="http://schemas.microsoft.com/office/word/2018/wordml/cex" xmlns:w16cid="http://schemas.microsoft.com/office/word/2016/wordml/cid" xmlns:w16="http://schemas.microsoft.com/office/word/2018/wordml" xmlns:w16sdtdh="http://schemas.microsoft.com/office/word/2020/wordml/sdtdatahash" xmlns:w16se="http://schemas.microsoft.com/office/word/2015/wordml/symex" xmlns:wpg="http://schemas.microsoft.com/office/word/2010/wordprocessingGroup" xmlns:wpi="http://schemas.microsoft.com/office/word/2010/wordprocessingInk" xmlns:wne="http://schemas.microsoft.com/office/word/2006/wordml" xmlns:wps="http://schemas.microsoft.com/office/word/2010/wordprocessingShape" mc:Ignorable="w14 w15 w16se w16cid w16 w16cex w16sdtdh wp14">
   <w:abstractNum w:abstractNumId="0" w15:restartNumberingAfterBreak="0">
-    <w:nsid w:val="77BE1480"/>
+    <w:nsid w:val="04CF2109"/>
     <w:multiLevelType w:val="hybridMultilevel"/>
-    <w:tmpl w:val="3A0EB1E4"/>
+    <w:tmpl w:val="3BFCA5A8"/>
     <w:lvl w:ilvl="0" w:tplc="20000001">
       <w:start w:val="1"/>
       <w:numFmt w:val="bullet"/>
       <w:lvlText w:val=""/>
       <w:lvlJc w:val="left"/>
       <w:pPr>
-        <w:ind w:left="786" w:hanging="360"/>
+        <w:ind w:left="720" w:hanging="360"/>
       </w:pPr>
       <w:rPr>
         <w:rFonts w:ascii="Symbol" w:hAnsi="Symbol" w:hint="default"/>
@@ -7326,7 +7917,7 @@
       <w:lvlText w:val="o"/>
       <w:lvlJc w:val="left"/>
       <w:pPr>
-        <w:ind w:left="1506" w:hanging="360"/>
+        <w:ind w:left="1440" w:hanging="360"/>
       </w:pPr>
       <w:rPr>
         <w:rFonts w:ascii="Courier New" w:hAnsi="Courier New" w:cs="Courier New" w:hint="default"/>
@@ -7338,7 +7929,7 @@
       <w:lvlText w:val=""/>
       <w:lvlJc w:val="left"/>
       <w:pPr>
-        <w:ind w:left="2226" w:hanging="360"/>
+        <w:ind w:left="2160" w:hanging="360"/>
       </w:pPr>
       <w:rPr>
         <w:rFonts w:ascii="Wingdings" w:hAnsi="Wingdings" w:hint="default"/>
@@ -7350,7 +7941,7 @@
       <w:lvlText w:val=""/>
       <w:lvlJc w:val="left"/>
       <w:pPr>
-        <w:ind w:left="2946" w:hanging="360"/>
+        <w:ind w:left="2880" w:hanging="360"/>
       </w:pPr>
       <w:rPr>
         <w:rFonts w:ascii="Symbol" w:hAnsi="Symbol" w:hint="default"/>
@@ -7362,7 +7953,7 @@
       <w:lvlText w:val="o"/>
       <w:lvlJc w:val="left"/>
       <w:pPr>
-        <w:ind w:left="3666" w:hanging="360"/>
+        <w:ind w:left="3600" w:hanging="360"/>
       </w:pPr>
       <w:rPr>
         <w:rFonts w:ascii="Courier New" w:hAnsi="Courier New" w:cs="Courier New" w:hint="default"/>
@@ -7374,7 +7965,7 @@
       <w:lvlText w:val=""/>
       <w:lvlJc w:val="left"/>
       <w:pPr>
-        <w:ind w:left="4386" w:hanging="360"/>
+        <w:ind w:left="4320" w:hanging="360"/>
       </w:pPr>
       <w:rPr>
         <w:rFonts w:ascii="Wingdings" w:hAnsi="Wingdings" w:hint="default"/>
@@ -7386,7 +7977,7 @@
       <w:lvlText w:val=""/>
       <w:lvlJc w:val="left"/>
       <w:pPr>
-        <w:ind w:left="5106" w:hanging="360"/>
+        <w:ind w:left="5040" w:hanging="360"/>
       </w:pPr>
       <w:rPr>
         <w:rFonts w:ascii="Symbol" w:hAnsi="Symbol" w:hint="default"/>
@@ -7398,7 +7989,7 @@
       <w:lvlText w:val="o"/>
       <w:lvlJc w:val="left"/>
       <w:pPr>
-        <w:ind w:left="5826" w:hanging="360"/>
+        <w:ind w:left="5760" w:hanging="360"/>
       </w:pPr>
       <w:rPr>
         <w:rFonts w:ascii="Courier New" w:hAnsi="Courier New" w:cs="Courier New" w:hint="default"/>
@@ -7410,7 +8001,7 @@
       <w:lvlText w:val=""/>
       <w:lvlJc w:val="left"/>
       <w:pPr>
-        <w:ind w:left="6546" w:hanging="360"/>
+        <w:ind w:left="6480" w:hanging="360"/>
       </w:pPr>
       <w:rPr>
         <w:rFonts w:ascii="Wingdings" w:hAnsi="Wingdings" w:hint="default"/>
@@ -7418,9 +8009,9 @@
     </w:lvl>
   </w:abstractNum>
   <w:abstractNum w:abstractNumId="1" w15:restartNumberingAfterBreak="0">
-    <w:nsid w:val="78A94769"/>
+    <w:nsid w:val="77BE1480"/>
     <w:multiLevelType w:val="hybridMultilevel"/>
-    <w:tmpl w:val="B798C488"/>
+    <w:tmpl w:val="3A0EB1E4"/>
     <w:lvl w:ilvl="0" w:tplc="20000001">
       <w:start w:val="1"/>
       <w:numFmt w:val="bullet"/>
@@ -7531,16 +8122,16 @@
     </w:lvl>
   </w:abstractNum>
   <w:abstractNum w:abstractNumId="2" w15:restartNumberingAfterBreak="0">
-    <w:nsid w:val="7CE10786"/>
+    <w:nsid w:val="78A94769"/>
     <w:multiLevelType w:val="hybridMultilevel"/>
-    <w:tmpl w:val="A8F413DA"/>
+    <w:tmpl w:val="B798C488"/>
     <w:lvl w:ilvl="0" w:tplc="20000001">
       <w:start w:val="1"/>
       <w:numFmt w:val="bullet"/>
       <w:lvlText w:val=""/>
       <w:lvlJc w:val="left"/>
       <w:pPr>
-        <w:ind w:left="720" w:hanging="360"/>
+        <w:ind w:left="786" w:hanging="360"/>
       </w:pPr>
       <w:rPr>
         <w:rFonts w:ascii="Symbol" w:hAnsi="Symbol" w:hint="default"/>
@@ -7552,7 +8143,7 @@
       <w:lvlText w:val="o"/>
       <w:lvlJc w:val="left"/>
       <w:pPr>
-        <w:ind w:left="1440" w:hanging="360"/>
+        <w:ind w:left="1506" w:hanging="360"/>
       </w:pPr>
       <w:rPr>
         <w:rFonts w:ascii="Courier New" w:hAnsi="Courier New" w:cs="Courier New" w:hint="default"/>
@@ -7564,7 +8155,7 @@
       <w:lvlText w:val=""/>
       <w:lvlJc w:val="left"/>
       <w:pPr>
-        <w:ind w:left="2160" w:hanging="360"/>
+        <w:ind w:left="2226" w:hanging="360"/>
       </w:pPr>
       <w:rPr>
         <w:rFonts w:ascii="Wingdings" w:hAnsi="Wingdings" w:hint="default"/>
@@ -7576,7 +8167,7 @@
       <w:lvlText w:val=""/>
       <w:lvlJc w:val="left"/>
       <w:pPr>
-        <w:ind w:left="2880" w:hanging="360"/>
+        <w:ind w:left="2946" w:hanging="360"/>
       </w:pPr>
       <w:rPr>
         <w:rFonts w:ascii="Symbol" w:hAnsi="Symbol" w:hint="default"/>
@@ -7588,7 +8179,7 @@
       <w:lvlText w:val="o"/>
       <w:lvlJc w:val="left"/>
       <w:pPr>
-        <w:ind w:left="3600" w:hanging="360"/>
+        <w:ind w:left="3666" w:hanging="360"/>
       </w:pPr>
       <w:rPr>
         <w:rFonts w:ascii="Courier New" w:hAnsi="Courier New" w:cs="Courier New" w:hint="default"/>
@@ -7600,7 +8191,7 @@
       <w:lvlText w:val=""/>
       <w:lvlJc w:val="left"/>
       <w:pPr>
-        <w:ind w:left="4320" w:hanging="360"/>
+        <w:ind w:left="4386" w:hanging="360"/>
       </w:pPr>
       <w:rPr>
         <w:rFonts w:ascii="Wingdings" w:hAnsi="Wingdings" w:hint="default"/>
@@ -7612,7 +8203,7 @@
       <w:lvlText w:val=""/>
       <w:lvlJc w:val="left"/>
       <w:pPr>
-        <w:ind w:left="5040" w:hanging="360"/>
+        <w:ind w:left="5106" w:hanging="360"/>
       </w:pPr>
       <w:rPr>
         <w:rFonts w:ascii="Symbol" w:hAnsi="Symbol" w:hint="default"/>
@@ -7624,7 +8215,7 @@
       <w:lvlText w:val="o"/>
       <w:lvlJc w:val="left"/>
       <w:pPr>
-        <w:ind w:left="5760" w:hanging="360"/>
+        <w:ind w:left="5826" w:hanging="360"/>
       </w:pPr>
       <w:rPr>
         <w:rFonts w:ascii="Courier New" w:hAnsi="Courier New" w:cs="Courier New" w:hint="default"/>
@@ -7636,6 +8227,119 @@
       <w:lvlText w:val=""/>
       <w:lvlJc w:val="left"/>
       <w:pPr>
+        <w:ind w:left="6546" w:hanging="360"/>
+      </w:pPr>
+      <w:rPr>
+        <w:rFonts w:ascii="Wingdings" w:hAnsi="Wingdings" w:hint="default"/>
+      </w:rPr>
+    </w:lvl>
+  </w:abstractNum>
+  <w:abstractNum w:abstractNumId="3" w15:restartNumberingAfterBreak="0">
+    <w:nsid w:val="7CE10786"/>
+    <w:multiLevelType w:val="hybridMultilevel"/>
+    <w:tmpl w:val="A8F413DA"/>
+    <w:lvl w:ilvl="0" w:tplc="20000001">
+      <w:start w:val="1"/>
+      <w:numFmt w:val="bullet"/>
+      <w:lvlText w:val=""/>
+      <w:lvlJc w:val="left"/>
+      <w:pPr>
+        <w:ind w:left="720" w:hanging="360"/>
+      </w:pPr>
+      <w:rPr>
+        <w:rFonts w:ascii="Symbol" w:hAnsi="Symbol" w:hint="default"/>
+      </w:rPr>
+    </w:lvl>
+    <w:lvl w:ilvl="1" w:tplc="20000003" w:tentative="1">
+      <w:start w:val="1"/>
+      <w:numFmt w:val="bullet"/>
+      <w:lvlText w:val="o"/>
+      <w:lvlJc w:val="left"/>
+      <w:pPr>
+        <w:ind w:left="1440" w:hanging="360"/>
+      </w:pPr>
+      <w:rPr>
+        <w:rFonts w:ascii="Courier New" w:hAnsi="Courier New" w:cs="Courier New" w:hint="default"/>
+      </w:rPr>
+    </w:lvl>
+    <w:lvl w:ilvl="2" w:tplc="20000005" w:tentative="1">
+      <w:start w:val="1"/>
+      <w:numFmt w:val="bullet"/>
+      <w:lvlText w:val=""/>
+      <w:lvlJc w:val="left"/>
+      <w:pPr>
+        <w:ind w:left="2160" w:hanging="360"/>
+      </w:pPr>
+      <w:rPr>
+        <w:rFonts w:ascii="Wingdings" w:hAnsi="Wingdings" w:hint="default"/>
+      </w:rPr>
+    </w:lvl>
+    <w:lvl w:ilvl="3" w:tplc="20000001" w:tentative="1">
+      <w:start w:val="1"/>
+      <w:numFmt w:val="bullet"/>
+      <w:lvlText w:val=""/>
+      <w:lvlJc w:val="left"/>
+      <w:pPr>
+        <w:ind w:left="2880" w:hanging="360"/>
+      </w:pPr>
+      <w:rPr>
+        <w:rFonts w:ascii="Symbol" w:hAnsi="Symbol" w:hint="default"/>
+      </w:rPr>
+    </w:lvl>
+    <w:lvl w:ilvl="4" w:tplc="20000003" w:tentative="1">
+      <w:start w:val="1"/>
+      <w:numFmt w:val="bullet"/>
+      <w:lvlText w:val="o"/>
+      <w:lvlJc w:val="left"/>
+      <w:pPr>
+        <w:ind w:left="3600" w:hanging="360"/>
+      </w:pPr>
+      <w:rPr>
+        <w:rFonts w:ascii="Courier New" w:hAnsi="Courier New" w:cs="Courier New" w:hint="default"/>
+      </w:rPr>
+    </w:lvl>
+    <w:lvl w:ilvl="5" w:tplc="20000005" w:tentative="1">
+      <w:start w:val="1"/>
+      <w:numFmt w:val="bullet"/>
+      <w:lvlText w:val=""/>
+      <w:lvlJc w:val="left"/>
+      <w:pPr>
+        <w:ind w:left="4320" w:hanging="360"/>
+      </w:pPr>
+      <w:rPr>
+        <w:rFonts w:ascii="Wingdings" w:hAnsi="Wingdings" w:hint="default"/>
+      </w:rPr>
+    </w:lvl>
+    <w:lvl w:ilvl="6" w:tplc="20000001" w:tentative="1">
+      <w:start w:val="1"/>
+      <w:numFmt w:val="bullet"/>
+      <w:lvlText w:val=""/>
+      <w:lvlJc w:val="left"/>
+      <w:pPr>
+        <w:ind w:left="5040" w:hanging="360"/>
+      </w:pPr>
+      <w:rPr>
+        <w:rFonts w:ascii="Symbol" w:hAnsi="Symbol" w:hint="default"/>
+      </w:rPr>
+    </w:lvl>
+    <w:lvl w:ilvl="7" w:tplc="20000003" w:tentative="1">
+      <w:start w:val="1"/>
+      <w:numFmt w:val="bullet"/>
+      <w:lvlText w:val="o"/>
+      <w:lvlJc w:val="left"/>
+      <w:pPr>
+        <w:ind w:left="5760" w:hanging="360"/>
+      </w:pPr>
+      <w:rPr>
+        <w:rFonts w:ascii="Courier New" w:hAnsi="Courier New" w:cs="Courier New" w:hint="default"/>
+      </w:rPr>
+    </w:lvl>
+    <w:lvl w:ilvl="8" w:tplc="20000005" w:tentative="1">
+      <w:start w:val="1"/>
+      <w:numFmt w:val="bullet"/>
+      <w:lvlText w:val=""/>
+      <w:lvlJc w:val="left"/>
+      <w:pPr>
         <w:ind w:left="6480" w:hanging="360"/>
       </w:pPr>
       <w:rPr>
@@ -7644,12 +8348,15 @@
     </w:lvl>
   </w:abstractNum>
   <w:num w:numId="1" w16cid:durableId="1850632588">
+    <w:abstractNumId w:val="3"/>
+  </w:num>
+  <w:num w:numId="2" w16cid:durableId="1300722168">
     <w:abstractNumId w:val="2"/>
   </w:num>
-  <w:num w:numId="2" w16cid:durableId="1300722168">
+  <w:num w:numId="3" w16cid:durableId="1094325982">
     <w:abstractNumId w:val="1"/>
   </w:num>
-  <w:num w:numId="3" w16cid:durableId="1094325982">
+  <w:num w:numId="4" w16cid:durableId="1315374443">
     <w:abstractNumId w:val="0"/>
   </w:num>
 </w:numbering>

</xml_diff>